<commit_message>
updated file names, added third party files
</commit_message>
<xml_diff>
--- a/Part 2.docx
+++ b/Part 2.docx
@@ -267,7 +267,7 @@
         <w:tblLook w:val="04A0" w:firstRow="1" w:lastRow="0" w:firstColumn="1" w:lastColumn="0" w:noHBand="0" w:noVBand="1"/>
       </w:tblPr>
       <w:tblGrid>
-        <w:gridCol w:w="1413"/>
+        <w:gridCol w:w="1459"/>
         <w:gridCol w:w="1554"/>
       </w:tblGrid>
       <w:tr>
@@ -276,7 +276,7 @@
         </w:trPr>
         <w:tc>
           <w:tcPr>
-            <w:tcW w:w="2967" w:type="dxa"/>
+            <w:tcW w:w="3013" w:type="dxa"/>
             <w:gridSpan w:val="2"/>
           </w:tcPr>
           <w:p>
@@ -291,7 +291,7 @@
                 <w:b/>
                 <w:bCs/>
               </w:rPr>
-              <w:t>Raw Materials</w:t>
+              <w:t xml:space="preserve">Third Party Manufacturers </w:t>
             </w:r>
           </w:p>
         </w:tc>
@@ -302,20 +302,17 @@
         </w:trPr>
         <w:tc>
           <w:tcPr>
-            <w:tcW w:w="1413" w:type="dxa"/>
-          </w:tcPr>
-          <w:p>
-            <w:r>
-              <w:t xml:space="preserve">Raw </w:t>
-            </w:r>
-            <w:r>
-              <w:t xml:space="preserve">Material </w:t>
-            </w:r>
-          </w:p>
-        </w:tc>
-        <w:tc>
-          <w:tcPr>
-            <w:tcW w:w="1553" w:type="dxa"/>
+            <w:tcW w:w="1459" w:type="dxa"/>
+          </w:tcPr>
+          <w:p>
+            <w:r>
+              <w:t>Name</w:t>
+            </w:r>
+          </w:p>
+        </w:tc>
+        <w:tc>
+          <w:tcPr>
+            <w:tcW w:w="1554" w:type="dxa"/>
           </w:tcPr>
           <w:p>
             <w:proofErr w:type="gramStart"/>
@@ -335,17 +332,17 @@
         </w:trPr>
         <w:tc>
           <w:tcPr>
-            <w:tcW w:w="1413" w:type="dxa"/>
-          </w:tcPr>
-          <w:p>
-            <w:r>
-              <w:t>Supplier</w:t>
-            </w:r>
-          </w:p>
-        </w:tc>
-        <w:tc>
-          <w:tcPr>
-            <w:tcW w:w="1553" w:type="dxa"/>
+            <w:tcW w:w="1459" w:type="dxa"/>
+          </w:tcPr>
+          <w:p>
+            <w:r>
+              <w:t>Location</w:t>
+            </w:r>
+          </w:p>
+        </w:tc>
+        <w:tc>
+          <w:tcPr>
+            <w:tcW w:w="1554" w:type="dxa"/>
           </w:tcPr>
           <w:p>
             <w:proofErr w:type="gramStart"/>
@@ -361,21 +358,21 @@
       </w:tr>
       <w:tr>
         <w:trPr>
-          <w:trHeight w:val="270"/>
-        </w:trPr>
-        <w:tc>
-          <w:tcPr>
-            <w:tcW w:w="1413" w:type="dxa"/>
-          </w:tcPr>
-          <w:p>
-            <w:r>
-              <w:t>Quantity</w:t>
-            </w:r>
-          </w:p>
-        </w:tc>
-        <w:tc>
-          <w:tcPr>
-            <w:tcW w:w="1553" w:type="dxa"/>
+          <w:trHeight w:val="297"/>
+        </w:trPr>
+        <w:tc>
+          <w:tcPr>
+            <w:tcW w:w="1459" w:type="dxa"/>
+          </w:tcPr>
+          <w:p>
+            <w:r>
+              <w:t xml:space="preserve">Capacity </w:t>
+            </w:r>
+          </w:p>
+        </w:tc>
+        <w:tc>
+          <w:tcPr>
+            <w:tcW w:w="1554" w:type="dxa"/>
           </w:tcPr>
           <w:p>
             <w:r>
@@ -390,21 +387,21 @@
         </w:trPr>
         <w:tc>
           <w:tcPr>
-            <w:tcW w:w="1413" w:type="dxa"/>
-          </w:tcPr>
-          <w:p>
-            <w:r>
-              <w:t>Cost per unit</w:t>
-            </w:r>
-          </w:p>
-        </w:tc>
-        <w:tc>
-          <w:tcPr>
-            <w:tcW w:w="1553" w:type="dxa"/>
-          </w:tcPr>
-          <w:p>
-            <w:r>
-              <w:t>Float</w:t>
+            <w:tcW w:w="1459" w:type="dxa"/>
+          </w:tcPr>
+          <w:p>
+            <w:r>
+              <w:t>Cost rating</w:t>
+            </w:r>
+          </w:p>
+        </w:tc>
+        <w:tc>
+          <w:tcPr>
+            <w:tcW w:w="1554" w:type="dxa"/>
+          </w:tcPr>
+          <w:p>
+            <w:r>
+              <w:t>Int</w:t>
             </w:r>
           </w:p>
         </w:tc>
@@ -415,175 +412,19 @@
         </w:trPr>
         <w:tc>
           <w:tcPr>
-            <w:tcW w:w="1413" w:type="dxa"/>
-          </w:tcPr>
-          <w:p>
-            <w:r>
-              <w:t>Order Date</w:t>
-            </w:r>
-          </w:p>
-        </w:tc>
-        <w:tc>
-          <w:tcPr>
-            <w:tcW w:w="1553" w:type="dxa"/>
-          </w:tcPr>
-          <w:p>
-            <w:r>
-              <w:t>Date</w:t>
-            </w:r>
-          </w:p>
-        </w:tc>
-      </w:tr>
-    </w:tbl>
-    <w:p/>
-    <w:tbl>
-      <w:tblPr>
-        <w:tblStyle w:val="TableGrid"/>
-        <w:tblW w:w="0" w:type="auto"/>
-        <w:tblInd w:w="720" w:type="dxa"/>
-        <w:tblLook w:val="04A0" w:firstRow="1" w:lastRow="0" w:firstColumn="1" w:lastColumn="0" w:noHBand="0" w:noVBand="1"/>
-      </w:tblPr>
-      <w:tblGrid>
-        <w:gridCol w:w="1525"/>
-        <w:gridCol w:w="1400"/>
-      </w:tblGrid>
-      <w:tr>
-        <w:trPr>
-          <w:trHeight w:val="61"/>
-        </w:trPr>
-        <w:tc>
-          <w:tcPr>
-            <w:tcW w:w="2925" w:type="dxa"/>
-            <w:gridSpan w:val="2"/>
-          </w:tcPr>
-          <w:p>
-            <w:pPr>
-              <w:rPr>
-                <w:b/>
-                <w:bCs/>
-              </w:rPr>
-            </w:pPr>
-            <w:r>
-              <w:rPr>
-                <w:b/>
-                <w:bCs/>
-              </w:rPr>
-              <w:t>Product</w:t>
-            </w:r>
-          </w:p>
-        </w:tc>
-      </w:tr>
-      <w:tr>
-        <w:trPr>
-          <w:trHeight w:val="61"/>
-        </w:trPr>
-        <w:tc>
-          <w:tcPr>
-            <w:tcW w:w="1525" w:type="dxa"/>
-          </w:tcPr>
-          <w:p>
-            <w:r>
-              <w:t>Product</w:t>
-            </w:r>
-          </w:p>
-        </w:tc>
-        <w:tc>
-          <w:tcPr>
-            <w:tcW w:w="1400" w:type="dxa"/>
-          </w:tcPr>
-          <w:p>
-            <w:proofErr w:type="gramStart"/>
-            <w:r>
-              <w:t>varchar[</w:t>
-            </w:r>
-            <w:proofErr w:type="gramEnd"/>
-            <w:r>
-              <w:t>20]</w:t>
-            </w:r>
-          </w:p>
-        </w:tc>
-      </w:tr>
-      <w:tr>
-        <w:trPr>
-          <w:trHeight w:val="120"/>
-        </w:trPr>
-        <w:tc>
-          <w:tcPr>
-            <w:tcW w:w="1525" w:type="dxa"/>
-          </w:tcPr>
-          <w:p>
-            <w:r>
-              <w:t>Raw material</w:t>
-            </w:r>
-          </w:p>
-        </w:tc>
-        <w:tc>
-          <w:tcPr>
-            <w:tcW w:w="1400" w:type="dxa"/>
-          </w:tcPr>
-          <w:p>
-            <w:proofErr w:type="gramStart"/>
-            <w:r>
-              <w:t>varchar[</w:t>
-            </w:r>
-            <w:proofErr w:type="gramEnd"/>
-            <w:r>
-              <w:t>10]</w:t>
-            </w:r>
-          </w:p>
-        </w:tc>
-      </w:tr>
-      <w:tr>
-        <w:trPr>
-          <w:trHeight w:val="61"/>
-        </w:trPr>
-        <w:tc>
-          <w:tcPr>
-            <w:tcW w:w="1525" w:type="dxa"/>
-          </w:tcPr>
-          <w:p>
-            <w:r>
-              <w:t>Cost</w:t>
-            </w:r>
-            <w:r>
-              <w:t xml:space="preserve"> to make</w:t>
-            </w:r>
-          </w:p>
-        </w:tc>
-        <w:tc>
-          <w:tcPr>
-            <w:tcW w:w="1400" w:type="dxa"/>
-          </w:tcPr>
-          <w:p>
-            <w:r>
-              <w:t>Float</w:t>
-            </w:r>
-          </w:p>
-        </w:tc>
-      </w:tr>
-      <w:tr>
-        <w:trPr>
-          <w:trHeight w:val="61"/>
-        </w:trPr>
-        <w:tc>
-          <w:tcPr>
-            <w:tcW w:w="1525" w:type="dxa"/>
-          </w:tcPr>
-          <w:p>
-            <w:r>
-              <w:t>Sale price</w:t>
-            </w:r>
-          </w:p>
-        </w:tc>
-        <w:tc>
-          <w:tcPr>
-            <w:tcW w:w="1400" w:type="dxa"/>
-          </w:tcPr>
-          <w:p>
-            <w:r>
-              <w:t>Float</w:t>
-            </w:r>
-          </w:p>
+            <w:tcW w:w="1459" w:type="dxa"/>
+          </w:tcPr>
+          <w:p>
+            <w:r>
+              <w:t xml:space="preserve">Reliability </w:t>
+            </w:r>
+          </w:p>
+        </w:tc>
+        <w:tc>
+          <w:tcPr>
+            <w:tcW w:w="1554" w:type="dxa"/>
+          </w:tcPr>
+          <w:p/>
         </w:tc>
       </w:tr>
     </w:tbl>
@@ -597,13 +438,18 @@
       </w:tblPr>
       <w:tblGrid>
         <w:gridCol w:w="1227"/>
-        <w:gridCol w:w="1350"/>
+        <w:gridCol w:w="298"/>
+        <w:gridCol w:w="1052"/>
+        <w:gridCol w:w="348"/>
       </w:tblGrid>
       <w:tr>
-        <w:tc>
-          <w:tcPr>
-            <w:tcW w:w="2577" w:type="dxa"/>
-            <w:gridSpan w:val="2"/>
+        <w:trPr>
+          <w:trHeight w:val="61"/>
+        </w:trPr>
+        <w:tc>
+          <w:tcPr>
+            <w:tcW w:w="2925" w:type="dxa"/>
+            <w:gridSpan w:val="4"/>
           </w:tcPr>
           <w:p>
             <w:pPr>
@@ -617,12 +463,162 @@
                 <w:b/>
                 <w:bCs/>
               </w:rPr>
-              <w:t>Orders</w:t>
-            </w:r>
-          </w:p>
-        </w:tc>
-      </w:tr>
-      <w:tr>
+              <w:t>Product</w:t>
+            </w:r>
+          </w:p>
+        </w:tc>
+      </w:tr>
+      <w:tr>
+        <w:trPr>
+          <w:trHeight w:val="61"/>
+        </w:trPr>
+        <w:tc>
+          <w:tcPr>
+            <w:tcW w:w="1525" w:type="dxa"/>
+            <w:gridSpan w:val="2"/>
+          </w:tcPr>
+          <w:p>
+            <w:r>
+              <w:t>Product</w:t>
+            </w:r>
+          </w:p>
+        </w:tc>
+        <w:tc>
+          <w:tcPr>
+            <w:tcW w:w="1400" w:type="dxa"/>
+            <w:gridSpan w:val="2"/>
+          </w:tcPr>
+          <w:p>
+            <w:proofErr w:type="gramStart"/>
+            <w:r>
+              <w:t>varchar[</w:t>
+            </w:r>
+            <w:proofErr w:type="gramEnd"/>
+            <w:r>
+              <w:t>20]</w:t>
+            </w:r>
+          </w:p>
+        </w:tc>
+      </w:tr>
+      <w:tr>
+        <w:trPr>
+          <w:trHeight w:val="120"/>
+        </w:trPr>
+        <w:tc>
+          <w:tcPr>
+            <w:tcW w:w="1525" w:type="dxa"/>
+            <w:gridSpan w:val="2"/>
+          </w:tcPr>
+          <w:p>
+            <w:r>
+              <w:t>Manufacturer</w:t>
+            </w:r>
+          </w:p>
+        </w:tc>
+        <w:tc>
+          <w:tcPr>
+            <w:tcW w:w="1400" w:type="dxa"/>
+            <w:gridSpan w:val="2"/>
+          </w:tcPr>
+          <w:p>
+            <w:proofErr w:type="gramStart"/>
+            <w:r>
+              <w:t>varchar[</w:t>
+            </w:r>
+            <w:proofErr w:type="gramEnd"/>
+            <w:r>
+              <w:t>10]</w:t>
+            </w:r>
+          </w:p>
+        </w:tc>
+      </w:tr>
+      <w:tr>
+        <w:trPr>
+          <w:trHeight w:val="61"/>
+        </w:trPr>
+        <w:tc>
+          <w:tcPr>
+            <w:tcW w:w="1525" w:type="dxa"/>
+            <w:gridSpan w:val="2"/>
+          </w:tcPr>
+          <w:p>
+            <w:r>
+              <w:t>Cost per unit</w:t>
+            </w:r>
+          </w:p>
+        </w:tc>
+        <w:tc>
+          <w:tcPr>
+            <w:tcW w:w="1400" w:type="dxa"/>
+            <w:gridSpan w:val="2"/>
+          </w:tcPr>
+          <w:p>
+            <w:r>
+              <w:t>Float</w:t>
+            </w:r>
+          </w:p>
+        </w:tc>
+      </w:tr>
+      <w:tr>
+        <w:trPr>
+          <w:trHeight w:val="61"/>
+        </w:trPr>
+        <w:tc>
+          <w:tcPr>
+            <w:tcW w:w="1525" w:type="dxa"/>
+            <w:gridSpan w:val="2"/>
+          </w:tcPr>
+          <w:p>
+            <w:r>
+              <w:t>Sale price</w:t>
+            </w:r>
+          </w:p>
+        </w:tc>
+        <w:tc>
+          <w:tcPr>
+            <w:tcW w:w="1400" w:type="dxa"/>
+            <w:gridSpan w:val="2"/>
+          </w:tcPr>
+          <w:p>
+            <w:r>
+              <w:t>Float</w:t>
+            </w:r>
+          </w:p>
+        </w:tc>
+      </w:tr>
+      <w:tr>
+        <w:trPr>
+          <w:gridAfter w:val="1"/>
+          <w:wAfter w:w="348" w:type="dxa"/>
+          <w:trHeight w:val="161"/>
+        </w:trPr>
+        <w:tc>
+          <w:tcPr>
+            <w:tcW w:w="2577" w:type="dxa"/>
+            <w:gridSpan w:val="3"/>
+          </w:tcPr>
+          <w:p>
+            <w:pPr>
+              <w:rPr>
+                <w:b/>
+                <w:bCs/>
+              </w:rPr>
+            </w:pPr>
+            <w:r>
+              <w:rPr>
+                <w:b/>
+                <w:bCs/>
+              </w:rPr>
+              <w:t>Sales</w:t>
+            </w:r>
+          </w:p>
+        </w:tc>
+      </w:tr>
+      <w:tr>
+        <w:trPr>
+          <w:gridAfter w:val="1"/>
+          <w:wAfter w:w="348" w:type="dxa"/>
+        </w:trPr>
         <w:tc>
           <w:tcPr>
             <w:tcW w:w="1227" w:type="dxa"/>
@@ -638,6 +634,7 @@
         <w:tc>
           <w:tcPr>
             <w:tcW w:w="1350" w:type="dxa"/>
+            <w:gridSpan w:val="2"/>
           </w:tcPr>
           <w:p>
             <w:proofErr w:type="gramStart"/>
@@ -652,6 +649,10 @@
         </w:tc>
       </w:tr>
       <w:tr>
+        <w:trPr>
+          <w:gridAfter w:val="1"/>
+          <w:wAfter w:w="348" w:type="dxa"/>
+        </w:trPr>
         <w:tc>
           <w:tcPr>
             <w:tcW w:w="1227" w:type="dxa"/>
@@ -667,6 +668,7 @@
         <w:tc>
           <w:tcPr>
             <w:tcW w:w="1350" w:type="dxa"/>
+            <w:gridSpan w:val="2"/>
           </w:tcPr>
           <w:p>
             <w:proofErr w:type="gramStart"/>
@@ -681,6 +683,10 @@
         </w:tc>
       </w:tr>
       <w:tr>
+        <w:trPr>
+          <w:gridAfter w:val="1"/>
+          <w:wAfter w:w="348" w:type="dxa"/>
+        </w:trPr>
         <w:tc>
           <w:tcPr>
             <w:tcW w:w="1227" w:type="dxa"/>
@@ -694,6 +700,7 @@
         <w:tc>
           <w:tcPr>
             <w:tcW w:w="1350" w:type="dxa"/>
+            <w:gridSpan w:val="2"/>
           </w:tcPr>
           <w:p>
             <w:proofErr w:type="gramStart"/>
@@ -708,6 +715,10 @@
         </w:tc>
       </w:tr>
       <w:tr>
+        <w:trPr>
+          <w:gridAfter w:val="1"/>
+          <w:wAfter w:w="348" w:type="dxa"/>
+        </w:trPr>
         <w:tc>
           <w:tcPr>
             <w:tcW w:w="1227" w:type="dxa"/>
@@ -721,6 +732,7 @@
         <w:tc>
           <w:tcPr>
             <w:tcW w:w="1350" w:type="dxa"/>
+            <w:gridSpan w:val="2"/>
           </w:tcPr>
           <w:p>
             <w:r>

</xml_diff>